<commit_message>
Checkin script edits and video plans for Chap 1 reshoots and Chap 2 sections 1, 2, 3, and 4.
</commit_message>
<xml_diff>
--- a/Scripts/P6-2-4a-KillSwitch.docx
+++ b/Scripts/P6-2-4a-KillSwitch.docx
@@ -1,6 +1,6 @@
 
 <file path=word/document.xml><?xml version="1.0" encoding="utf-8"?>
-<w:document xmlns:wpc="http://schemas.microsoft.com/office/word/2010/wordprocessingCanvas" xmlns:mo="http://schemas.microsoft.com/office/mac/office/2008/main" xmlns:mc="http://schemas.openxmlformats.org/markup-compatibility/2006" xmlns:mv="urn:schemas-microsoft-com:mac:vml" xmlns:o="urn:schemas-microsoft-com:office:office" xmlns:r="http://schemas.openxmlformats.org/officeDocument/2006/relationships" xmlns:m="http://schemas.openxmlformats.org/officeDocument/2006/math" xmlns:v="urn:schemas-microsoft-com:vml" xmlns:wp14="http://schemas.microsoft.com/office/word/2010/wordprocessingDrawing" xmlns:wp="http://schemas.openxmlformats.org/drawingml/2006/wordprocessingDrawing" xmlns:w10="urn:schemas-microsoft-com:office:word" xmlns:w="http://schemas.openxmlformats.org/wordprocessingml/2006/main" xmlns:w14="http://schemas.microsoft.com/office/word/2010/wordml" xmlns:w15="http://schemas.microsoft.com/office/word/2012/wordml" xmlns:wpg="http://schemas.microsoft.com/office/word/2010/wordprocessingGroup" xmlns:wpi="http://schemas.microsoft.com/office/word/2010/wordprocessingInk" xmlns:wne="http://schemas.microsoft.com/office/word/2006/wordml" xmlns:wps="http://schemas.microsoft.com/office/word/2010/wordprocessingShape" mc:Ignorable="w14 w15 wp14">
+<w:document xmlns:wpc="http://schemas.microsoft.com/office/word/2010/wordprocessingCanvas" xmlns:cx="http://schemas.microsoft.com/office/drawing/2014/chartex" xmlns:cx1="http://schemas.microsoft.com/office/drawing/2015/9/8/chartex" xmlns:cx2="http://schemas.microsoft.com/office/drawing/2015/10/21/chartex" xmlns:cx3="http://schemas.microsoft.com/office/drawing/2016/5/9/chartex" xmlns:cx4="http://schemas.microsoft.com/office/drawing/2016/5/10/chartex" xmlns:cx5="http://schemas.microsoft.com/office/drawing/2016/5/11/chartex" xmlns:cx6="http://schemas.microsoft.com/office/drawing/2016/5/12/chartex" xmlns:cx7="http://schemas.microsoft.com/office/drawing/2016/5/13/chartex" xmlns:cx8="http://schemas.microsoft.com/office/drawing/2016/5/14/chartex" xmlns:mc="http://schemas.openxmlformats.org/markup-compatibility/2006" xmlns:aink="http://schemas.microsoft.com/office/drawing/2016/ink" xmlns:am3d="http://schemas.microsoft.com/office/drawing/2017/model3d" xmlns:o="urn:schemas-microsoft-com:office:office" xmlns:r="http://schemas.openxmlformats.org/officeDocument/2006/relationships" xmlns:m="http://schemas.openxmlformats.org/officeDocument/2006/math" xmlns:v="urn:schemas-microsoft-com:vml" xmlns:wp14="http://schemas.microsoft.com/office/word/2010/wordprocessingDrawing" xmlns:wp="http://schemas.openxmlformats.org/drawingml/2006/wordprocessingDrawing" xmlns:w10="urn:schemas-microsoft-com:office:word" xmlns:w="http://schemas.openxmlformats.org/wordprocessingml/2006/main" xmlns:w14="http://schemas.microsoft.com/office/word/2010/wordml" xmlns:w15="http://schemas.microsoft.com/office/word/2012/wordml" xmlns:w16cid="http://schemas.microsoft.com/office/word/2016/wordml/cid" xmlns:w16se="http://schemas.microsoft.com/office/word/2015/wordml/symex" xmlns:wpg="http://schemas.microsoft.com/office/word/2010/wordprocessingGroup" xmlns:wpi="http://schemas.microsoft.com/office/word/2010/wordprocessingInk" xmlns:wne="http://schemas.microsoft.com/office/word/2006/wordml" xmlns:wps="http://schemas.microsoft.com/office/word/2010/wordprocessingShape" mc:Ignorable="w14 w15 w16se w16cid wp14">
   <w:body>
     <w:p>
       <w:pPr>
@@ -88,7 +88,21 @@
         <w:rPr>
           <w:rFonts w:ascii="Arial" w:hAnsi="Arial" w:cs="Arial"/>
         </w:rPr>
-        <w:t xml:space="preserve">Why a kill switch in a BLE-controlled robotic arm you might ask?  Well 1) because all robots should </w:t>
+        <w:t xml:space="preserve">Why a kill switch in a BLE-controlled robotic arm you might ask?  Well </w:t>
+      </w:r>
+      <w:ins w:id="1" w:author="Greg Landry" w:date="2018-03-27T13:33:00Z">
+        <w:r>
+          <w:rPr>
+            <w:rFonts w:ascii="Arial" w:hAnsi="Arial" w:cs="Arial"/>
+          </w:rPr>
+          <w:t>(</w:t>
+        </w:r>
+      </w:ins>
+      <w:r>
+        <w:rPr>
+          <w:rFonts w:ascii="Arial" w:hAnsi="Arial" w:cs="Arial"/>
+        </w:rPr>
+        <w:t xml:space="preserve">1) because all robots should </w:t>
       </w:r>
       <w:r>
         <w:rPr>
@@ -100,7 +114,79 @@
         <w:rPr>
           <w:rFonts w:ascii="Arial" w:hAnsi="Arial" w:cs="Arial"/>
         </w:rPr>
-        <w:t xml:space="preserve">have a kill switch—has anyone seen the Terminator movies; and 2) because my son, bless his heart, is an avid engineer and tinker much like his dad and while working on the robotic arm assembly, he most certainly will be tinkering with the control interfaces and swinging the robot arm every which way. </w:t>
+        <w:t>have a kill switch</w:t>
+      </w:r>
+      <w:ins w:id="2" w:author="Greg Landry" w:date="2018-03-27T13:33:00Z">
+        <w:r>
+          <w:rPr>
+            <w:rFonts w:ascii="Arial" w:hAnsi="Arial" w:cs="Arial"/>
+          </w:rPr>
+          <w:t xml:space="preserve"> - </w:t>
+        </w:r>
+      </w:ins>
+      <w:del w:id="3" w:author="Greg Landry" w:date="2018-03-27T13:33:00Z">
+        <w:r>
+          <w:rPr>
+            <w:rFonts w:ascii="Arial" w:hAnsi="Arial" w:cs="Arial"/>
+          </w:rPr>
+          <w:delText>—</w:delText>
+        </w:r>
+      </w:del>
+      <w:r>
+        <w:rPr>
+          <w:rFonts w:ascii="Arial" w:hAnsi="Arial" w:cs="Arial"/>
+        </w:rPr>
+        <w:t>has anyone seen the Terminator movies</w:t>
+      </w:r>
+      <w:ins w:id="4" w:author="Greg Landry" w:date="2018-03-27T13:33:00Z">
+        <w:r>
+          <w:rPr>
+            <w:rFonts w:ascii="Arial" w:hAnsi="Arial" w:cs="Arial"/>
+          </w:rPr>
+          <w:t>? -</w:t>
+        </w:r>
+      </w:ins>
+      <w:del w:id="5" w:author="Greg Landry" w:date="2018-03-27T13:33:00Z">
+        <w:r>
+          <w:rPr>
+            <w:rFonts w:ascii="Arial" w:hAnsi="Arial" w:cs="Arial"/>
+          </w:rPr>
+          <w:delText>;</w:delText>
+        </w:r>
+      </w:del>
+      <w:r>
+        <w:rPr>
+          <w:rFonts w:ascii="Arial" w:hAnsi="Arial" w:cs="Arial"/>
+        </w:rPr>
+        <w:t xml:space="preserve"> and </w:t>
+      </w:r>
+      <w:ins w:id="6" w:author="Greg Landry" w:date="2018-03-27T13:33:00Z">
+        <w:r>
+          <w:rPr>
+            <w:rFonts w:ascii="Arial" w:hAnsi="Arial" w:cs="Arial"/>
+          </w:rPr>
+          <w:t>(</w:t>
+        </w:r>
+      </w:ins>
+      <w:r>
+        <w:rPr>
+          <w:rFonts w:ascii="Arial" w:hAnsi="Arial" w:cs="Arial"/>
+        </w:rPr>
+        <w:t>2) because my son, bless his heart, is an avid engineer and tinker</w:t>
+      </w:r>
+      <w:ins w:id="7" w:author="Greg Landry" w:date="2018-03-27T13:33:00Z">
+        <w:r>
+          <w:rPr>
+            <w:rFonts w:ascii="Arial" w:hAnsi="Arial" w:cs="Arial"/>
+          </w:rPr>
+          <w:t>er</w:t>
+        </w:r>
+      </w:ins>
+      <w:r>
+        <w:rPr>
+          <w:rFonts w:ascii="Arial" w:hAnsi="Arial" w:cs="Arial"/>
+        </w:rPr>
+        <w:t xml:space="preserve"> much like his dad and while working on the robotic arm assembly, he most certainly will be tinkering with the control interfaces and swinging the robot arm every which way. </w:t>
       </w:r>
     </w:p>
     <w:p>
@@ -188,21 +274,57 @@
         <w:rPr>
           <w:rFonts w:ascii="Arial" w:hAnsi="Arial" w:cs="Arial"/>
         </w:rPr>
-        <w:t xml:space="preserve">For this </w:t>
-      </w:r>
-      <w:proofErr w:type="gramStart"/>
-      <w:r>
-        <w:rPr>
-          <w:rFonts w:ascii="Arial" w:hAnsi="Arial" w:cs="Arial"/>
-        </w:rPr>
-        <w:t>project</w:t>
-      </w:r>
-      <w:proofErr w:type="gramEnd"/>
-      <w:r>
-        <w:rPr>
-          <w:rFonts w:ascii="Arial" w:hAnsi="Arial" w:cs="Arial"/>
-        </w:rPr>
-        <w:t xml:space="preserve"> I want to use the switch on the PSoC 6 BLE Pioneer board to act as the kill switch.  When I enable the kill switch, I expect the red led to immediately turn on and blink.  When I disable the kill switch, I expect to see a solid green LED indicating all is well.  </w:t>
+        <w:t xml:space="preserve">For this project I want to use </w:t>
+      </w:r>
+      <w:del w:id="8" w:author="Greg Landry" w:date="2018-03-27T13:35:00Z">
+        <w:r>
+          <w:rPr>
+            <w:rFonts w:ascii="Arial" w:hAnsi="Arial" w:cs="Arial"/>
+          </w:rPr>
+          <w:delText xml:space="preserve">the </w:delText>
+        </w:r>
+      </w:del>
+      <w:ins w:id="9" w:author="Greg Landry" w:date="2018-03-27T13:35:00Z">
+        <w:r>
+          <w:rPr>
+            <w:rFonts w:ascii="Arial" w:hAnsi="Arial" w:cs="Arial"/>
+          </w:rPr>
+          <w:t>a</w:t>
+        </w:r>
+        <w:r>
+          <w:rPr>
+            <w:rFonts w:ascii="Arial" w:hAnsi="Arial" w:cs="Arial"/>
+          </w:rPr>
+          <w:t xml:space="preserve"> </w:t>
+        </w:r>
+      </w:ins>
+      <w:del w:id="10" w:author="Greg Landry" w:date="2018-03-27T13:34:00Z">
+        <w:r>
+          <w:rPr>
+            <w:rFonts w:ascii="Arial" w:hAnsi="Arial" w:cs="Arial"/>
+          </w:rPr>
+          <w:delText xml:space="preserve">switch </w:delText>
+        </w:r>
+      </w:del>
+      <w:ins w:id="11" w:author="Greg Landry" w:date="2018-03-27T13:34:00Z">
+        <w:r>
+          <w:rPr>
+            <w:rFonts w:ascii="Arial" w:hAnsi="Arial" w:cs="Arial"/>
+          </w:rPr>
+          <w:t>button</w:t>
+        </w:r>
+        <w:r>
+          <w:rPr>
+            <w:rFonts w:ascii="Arial" w:hAnsi="Arial" w:cs="Arial"/>
+          </w:rPr>
+          <w:t xml:space="preserve"> </w:t>
+        </w:r>
+      </w:ins>
+      <w:r>
+        <w:rPr>
+          <w:rFonts w:ascii="Arial" w:hAnsi="Arial" w:cs="Arial"/>
+        </w:rPr>
+        <w:t xml:space="preserve">on the PSoC 6 BLE Pioneer board to act as the kill switch.  When I enable the kill switch, I expect the red led to immediately turn on and blink.  When I disable the kill switch, I expect to see a solid green LED indicating all is well.  </w:t>
       </w:r>
     </w:p>
     <w:p>
@@ -222,13 +344,69 @@
         <w:rPr>
           <w:rFonts w:ascii="Arial" w:hAnsi="Arial" w:cs="Arial"/>
         </w:rPr>
-        <w:t>I’ll drag and drop a t-flip-flop from the digital logic folder in the components catalog over.  Add a digital input pin component.  Let’s rename that pin “SW”</w:t>
-      </w:r>
-      <w:r>
-        <w:rPr>
-          <w:rFonts w:ascii="Arial" w:hAnsi="Arial" w:cs="Arial"/>
-        </w:rPr>
-        <w:t xml:space="preserve"> and set the drive mode to resistive pull-up on the general tab of the pin dialog.  I’m doing that because the switch on the PSoC 6 BLE kit is active low.</w:t>
+        <w:t>I’ll drag and drop a t-flip-flop from the digital logic folder in the component</w:t>
+      </w:r>
+      <w:del w:id="12" w:author="Greg Landry" w:date="2018-03-27T13:35:00Z">
+        <w:r>
+          <w:rPr>
+            <w:rFonts w:ascii="Arial" w:hAnsi="Arial" w:cs="Arial"/>
+          </w:rPr>
+          <w:delText>s</w:delText>
+        </w:r>
+      </w:del>
+      <w:r>
+        <w:rPr>
+          <w:rFonts w:ascii="Arial" w:hAnsi="Arial" w:cs="Arial"/>
+        </w:rPr>
+        <w:t xml:space="preserve"> catalog</w:t>
+      </w:r>
+      <w:del w:id="13" w:author="Greg Landry" w:date="2018-03-27T13:35:00Z">
+        <w:r>
+          <w:rPr>
+            <w:rFonts w:ascii="Arial" w:hAnsi="Arial" w:cs="Arial"/>
+          </w:rPr>
+          <w:delText xml:space="preserve"> over</w:delText>
+        </w:r>
+      </w:del>
+      <w:r>
+        <w:rPr>
+          <w:rFonts w:ascii="Arial" w:hAnsi="Arial" w:cs="Arial"/>
+        </w:rPr>
+        <w:t>.  Add a digital input pin component.  Let’s rename that pin “SW”</w:t>
+      </w:r>
+      <w:r>
+        <w:rPr>
+          <w:rFonts w:ascii="Arial" w:hAnsi="Arial" w:cs="Arial"/>
+        </w:rPr>
+        <w:t xml:space="preserve"> and set the drive mode to resistive pull-up on the general tab of the pin dialog.  I’m doing that because the </w:t>
+      </w:r>
+      <w:del w:id="14" w:author="Greg Landry" w:date="2018-03-27T13:35:00Z">
+        <w:r>
+          <w:rPr>
+            <w:rFonts w:ascii="Arial" w:hAnsi="Arial" w:cs="Arial"/>
+          </w:rPr>
+          <w:delText xml:space="preserve">switch </w:delText>
+        </w:r>
+      </w:del>
+      <w:ins w:id="15" w:author="Greg Landry" w:date="2018-03-27T13:35:00Z">
+        <w:r>
+          <w:rPr>
+            <w:rFonts w:ascii="Arial" w:hAnsi="Arial" w:cs="Arial"/>
+          </w:rPr>
+          <w:t>push button</w:t>
+        </w:r>
+        <w:r>
+          <w:rPr>
+            <w:rFonts w:ascii="Arial" w:hAnsi="Arial" w:cs="Arial"/>
+          </w:rPr>
+          <w:t xml:space="preserve"> </w:t>
+        </w:r>
+      </w:ins>
+      <w:r>
+        <w:rPr>
+          <w:rFonts w:ascii="Arial" w:hAnsi="Arial" w:cs="Arial"/>
+        </w:rPr>
+        <w:t>on the PSoC 6 BLE kit is active low.</w:t>
       </w:r>
     </w:p>
     <w:p>
@@ -242,7 +420,21 @@
         <w:rPr>
           <w:rFonts w:ascii="Arial" w:hAnsi="Arial" w:cs="Arial"/>
         </w:rPr>
-        <w:t>Now I’ll connec</w:t>
+        <w:t>Now</w:t>
+      </w:r>
+      <w:ins w:id="16" w:author="Greg Landry" w:date="2018-03-27T13:35:00Z">
+        <w:r>
+          <w:rPr>
+            <w:rFonts w:ascii="Arial" w:hAnsi="Arial" w:cs="Arial"/>
+          </w:rPr>
+          <w:t>,</w:t>
+        </w:r>
+      </w:ins>
+      <w:r>
+        <w:rPr>
+          <w:rFonts w:ascii="Arial" w:hAnsi="Arial" w:cs="Arial"/>
+        </w:rPr>
+        <w:t xml:space="preserve"> I’ll connec</w:t>
       </w:r>
       <w:r>
         <w:rPr>
@@ -250,7 +442,7 @@
         </w:rPr>
         <w:t>t the switch to the t-flip-flop</w:t>
       </w:r>
-      <w:ins w:id="1" w:author="Alan Hawse" w:date="2018-03-24T14:19:00Z">
+      <w:ins w:id="17" w:author="Alan Hawse" w:date="2018-03-24T14:19:00Z">
         <w:r>
           <w:rPr>
             <w:rFonts w:ascii="Arial" w:hAnsi="Arial" w:cs="Arial"/>
@@ -296,7 +488,7 @@
         </w:rPr>
         <w:t>need a</w:t>
       </w:r>
-      <w:del w:id="2" w:author="Alan Hawse" w:date="2018-03-24T14:20:00Z">
+      <w:del w:id="18" w:author="Alan Hawse" w:date="2018-03-24T14:20:00Z">
         <w:r>
           <w:rPr>
             <w:rFonts w:ascii="Arial" w:hAnsi="Arial" w:cs="Arial"/>
@@ -320,27 +512,55 @@
         <w:rPr>
           <w:rFonts w:ascii="Arial" w:hAnsi="Arial" w:cs="Arial"/>
         </w:rPr>
-        <w:t xml:space="preserve"> high for the t-input of the flip-flop.  </w:t>
-      </w:r>
-      <w:r>
-        <w:rPr>
-          <w:rFonts w:ascii="Arial" w:hAnsi="Arial" w:cs="Arial"/>
-        </w:rPr>
-        <w:t xml:space="preserve">To enable a blinking </w:t>
-      </w:r>
-      <w:proofErr w:type="gramStart"/>
-      <w:r>
-        <w:rPr>
-          <w:rFonts w:ascii="Arial" w:hAnsi="Arial" w:cs="Arial"/>
-        </w:rPr>
-        <w:t>LED</w:t>
-      </w:r>
-      <w:proofErr w:type="gramEnd"/>
-      <w:r>
-        <w:rPr>
-          <w:rFonts w:ascii="Arial" w:hAnsi="Arial" w:cs="Arial"/>
-        </w:rPr>
-        <w:t xml:space="preserve"> we’re going to need a PWM.  So, I’ll drag and drop a PWM into my design and configure it.  I’ll rename the PWM, </w:t>
+        <w:t xml:space="preserve"> high for the t-input of the flip-flop. </w:t>
+      </w:r>
+      <w:ins w:id="19" w:author="Greg Landry" w:date="2018-03-27T13:36:00Z">
+        <w:r>
+          <w:rPr>
+            <w:rFonts w:ascii="Arial" w:hAnsi="Arial" w:cs="Arial"/>
+          </w:rPr>
+          <w:t>With this configuration, the output of the flip-flop will toggle each time the button is pressed.</w:t>
+        </w:r>
+      </w:ins>
+      <w:r>
+        <w:rPr>
+          <w:rFonts w:ascii="Arial" w:hAnsi="Arial" w:cs="Arial"/>
+        </w:rPr>
+        <w:t xml:space="preserve"> </w:t>
+      </w:r>
+      <w:r>
+        <w:rPr>
+          <w:rFonts w:ascii="Arial" w:hAnsi="Arial" w:cs="Arial"/>
+        </w:rPr>
+        <w:t>To enable a blinking LED</w:t>
+      </w:r>
+      <w:ins w:id="20" w:author="Greg Landry" w:date="2018-03-27T13:36:00Z">
+        <w:r>
+          <w:rPr>
+            <w:rFonts w:ascii="Arial" w:hAnsi="Arial" w:cs="Arial"/>
+          </w:rPr>
+          <w:t>,</w:t>
+        </w:r>
+      </w:ins>
+      <w:r>
+        <w:rPr>
+          <w:rFonts w:ascii="Arial" w:hAnsi="Arial" w:cs="Arial"/>
+        </w:rPr>
+        <w:t xml:space="preserve"> we’re going to need a PWM.  So, I’ll drag and drop a PWM into my design and configure it.  I’ll rename the PWM</w:t>
+      </w:r>
+      <w:del w:id="21" w:author="Greg Landry" w:date="2018-03-27T13:36:00Z">
+        <w:r>
+          <w:rPr>
+            <w:rFonts w:ascii="Arial" w:hAnsi="Arial" w:cs="Arial"/>
+          </w:rPr>
+          <w:delText>,</w:delText>
+        </w:r>
+      </w:del>
+      <w:r>
+        <w:rPr>
+          <w:rFonts w:ascii="Arial" w:hAnsi="Arial" w:cs="Arial"/>
+        </w:rPr>
+        <w:t xml:space="preserve"> </w:t>
       </w:r>
       <w:proofErr w:type="spellStart"/>
       <w:r>
@@ -374,15 +594,7 @@
         <w:rPr>
           <w:rFonts w:ascii="Arial" w:hAnsi="Arial" w:cs="Arial"/>
         </w:rPr>
-        <w:t xml:space="preserve">  One thing to note with the LEDs is th</w:t>
-      </w:r>
-      <w:bookmarkStart w:id="3" w:name="_GoBack"/>
-      <w:bookmarkEnd w:id="3"/>
-      <w:r>
-        <w:rPr>
-          <w:rFonts w:ascii="Arial" w:hAnsi="Arial" w:cs="Arial"/>
-        </w:rPr>
-        <w:t>at they are active low, zero is on.</w:t>
+        <w:t xml:space="preserve">  One thing to note with the LEDs is that they are active low, zero is on.</w:t>
       </w:r>
     </w:p>
     <w:p>
@@ -460,7 +672,7 @@
       <w:pPr>
         <w:pStyle w:val="NormalWeb"/>
         <w:rPr>
-          <w:ins w:id="4" w:author="Alan Hawse" w:date="2018-03-24T13:54:00Z"/>
+          <w:ins w:id="22" w:author="Alan Hawse" w:date="2018-03-24T13:54:00Z"/>
           <w:rFonts w:ascii="Arial" w:hAnsi="Arial" w:cs="Arial"/>
         </w:rPr>
       </w:pPr>
@@ -520,33 +732,61 @@
           <w:rFonts w:ascii="Arial" w:hAnsi="Arial" w:cs="Arial"/>
         </w:rPr>
       </w:pPr>
-      <w:ins w:id="5" w:author="Alan Hawse" w:date="2018-03-24T13:54:00Z">
+      <w:ins w:id="23" w:author="Alan Hawse" w:date="2018-03-24T13:54:00Z">
         <w:r>
           <w:rPr>
             <w:rFonts w:ascii="Arial" w:hAnsi="Arial" w:cs="Arial"/>
           </w:rPr>
           <w:t xml:space="preserve">In main_cm4 you just need to start the </w:t>
         </w:r>
-        <w:proofErr w:type="spellStart"/>
-        <w:r>
-          <w:rPr>
-            <w:rFonts w:ascii="Arial" w:hAnsi="Arial" w:cs="Arial"/>
-          </w:rPr>
-          <w:t>pwm</w:t>
-        </w:r>
-        <w:proofErr w:type="spellEnd"/>
+        <w:del w:id="24" w:author="Greg Landry" w:date="2018-03-27T13:37:00Z">
+          <w:r>
+            <w:rPr>
+              <w:rFonts w:ascii="Arial" w:hAnsi="Arial" w:cs="Arial"/>
+            </w:rPr>
+            <w:delText>pwm</w:delText>
+          </w:r>
+        </w:del>
+      </w:ins>
+      <w:ins w:id="25" w:author="Greg Landry" w:date="2018-03-27T13:37:00Z">
+        <w:r>
+          <w:rPr>
+            <w:rFonts w:ascii="Arial" w:hAnsi="Arial" w:cs="Arial"/>
+          </w:rPr>
+          <w:t>PWM</w:t>
+        </w:r>
+      </w:ins>
+      <w:ins w:id="26" w:author="Alan Hawse" w:date="2018-03-24T13:54:00Z">
         <w:r>
           <w:rPr>
             <w:rFonts w:ascii="Arial" w:hAnsi="Arial" w:cs="Arial"/>
           </w:rPr>
           <w:t xml:space="preserve"> by calling </w:t>
         </w:r>
-        <w:proofErr w:type="spellStart"/>
-        <w:r>
-          <w:rPr>
-            <w:rFonts w:ascii="Arial" w:hAnsi="Arial" w:cs="Arial"/>
-          </w:rPr>
-          <w:t>ledblink_</w:t>
+        <w:del w:id="27" w:author="Greg Landry" w:date="2018-03-27T13:37:00Z">
+          <w:r>
+            <w:rPr>
+              <w:rFonts w:ascii="Arial" w:hAnsi="Arial" w:cs="Arial"/>
+            </w:rPr>
+            <w:delText>ledb</w:delText>
+          </w:r>
+        </w:del>
+      </w:ins>
+      <w:proofErr w:type="spellStart"/>
+      <w:ins w:id="28" w:author="Greg Landry" w:date="2018-03-27T13:37:00Z">
+        <w:r>
+          <w:rPr>
+            <w:rFonts w:ascii="Arial" w:hAnsi="Arial" w:cs="Arial"/>
+          </w:rPr>
+          <w:t>LEDB</w:t>
+        </w:r>
+      </w:ins>
+      <w:ins w:id="29" w:author="Alan Hawse" w:date="2018-03-24T13:54:00Z">
+        <w:r>
+          <w:rPr>
+            <w:rFonts w:ascii="Arial" w:hAnsi="Arial" w:cs="Arial"/>
+          </w:rPr>
+          <w:t>link_</w:t>
         </w:r>
         <w:proofErr w:type="gramStart"/>
         <w:r>
@@ -617,11 +857,11 @@
       <w:pPr>
         <w:pStyle w:val="NormalWeb"/>
         <w:rPr>
-          <w:del w:id="6" w:author="Alan Hawse" w:date="2018-03-26T13:44:00Z"/>
-          <w:rFonts w:ascii="Arial" w:hAnsi="Arial" w:cs="Arial"/>
-        </w:rPr>
-      </w:pPr>
-      <w:del w:id="7" w:author="Alan Hawse" w:date="2018-03-26T13:44:00Z">
+          <w:del w:id="30" w:author="Alan Hawse" w:date="2018-03-26T13:44:00Z"/>
+          <w:rFonts w:ascii="Arial" w:hAnsi="Arial" w:cs="Arial"/>
+        </w:rPr>
+      </w:pPr>
+      <w:del w:id="31" w:author="Alan Hawse" w:date="2018-03-26T13:44:00Z">
         <w:r>
           <w:rPr>
             <w:rFonts w:ascii="Arial" w:hAnsi="Arial" w:cs="Arial"/>
@@ -658,11 +898,11 @@
       <w:pPr>
         <w:pStyle w:val="NormalWeb"/>
         <w:rPr>
-          <w:del w:id="8" w:author="Alan Hawse" w:date="2018-03-26T13:44:00Z"/>
-          <w:rFonts w:ascii="Arial" w:hAnsi="Arial" w:cs="Arial"/>
-        </w:rPr>
-      </w:pPr>
-      <w:del w:id="9" w:author="Alan Hawse" w:date="2018-03-26T13:44:00Z">
+          <w:del w:id="32" w:author="Alan Hawse" w:date="2018-03-26T13:44:00Z"/>
+          <w:rFonts w:ascii="Arial" w:hAnsi="Arial" w:cs="Arial"/>
+        </w:rPr>
+      </w:pPr>
+      <w:del w:id="33" w:author="Alan Hawse" w:date="2018-03-26T13:44:00Z">
         <w:r>
           <w:rPr>
             <w:rFonts w:ascii="Arial" w:hAnsi="Arial" w:cs="Arial"/>
@@ -678,44 +918,86 @@
           <w:rFonts w:ascii="Arial" w:hAnsi="Arial" w:cs="Arial"/>
         </w:rPr>
       </w:pPr>
-      <w:r>
-        <w:rPr>
-          <w:rFonts w:ascii="Arial" w:hAnsi="Arial" w:cs="Arial"/>
-        </w:rPr>
-        <w:t xml:space="preserve">Now we have </w:t>
-      </w:r>
-      <w:r>
-        <w:rPr>
-          <w:rFonts w:ascii="Arial" w:hAnsi="Arial" w:cs="Arial"/>
-        </w:rPr>
-        <w:t>our Kill Switch, aka Nicholas Safety Switch, in place.</w:t>
-      </w:r>
-      <w:r>
-        <w:rPr>
-          <w:rFonts w:ascii="Arial" w:hAnsi="Arial" w:cs="Arial"/>
-        </w:rPr>
-        <w:t xml:space="preserve"> </w:t>
-      </w:r>
-      <w:r>
-        <w:rPr>
-          <w:rFonts w:ascii="Arial" w:hAnsi="Arial" w:cs="Arial"/>
-        </w:rPr>
-        <w:t xml:space="preserve">In the next video I </w:t>
-      </w:r>
-      <w:del w:id="10" w:author="Alan Hawse" w:date="2018-03-26T13:44:00Z">
-        <w:r>
-          <w:rPr>
-            <w:rFonts w:ascii="Arial" w:hAnsi="Arial" w:cs="Arial"/>
-          </w:rPr>
-          <w:delText>will walk through how to use the capacitive sensing interface on the PSoC 6 BLE Pioneer Kit to control the robotic arm with our CapSense technology.</w:delText>
+      <w:del w:id="34" w:author="Greg Landry" w:date="2018-03-27T13:44:00Z">
+        <w:r>
+          <w:rPr>
+            <w:rFonts w:ascii="Arial" w:hAnsi="Arial" w:cs="Arial"/>
+          </w:rPr>
+          <w:delText xml:space="preserve">Now we have </w:delText>
+        </w:r>
+        <w:r>
+          <w:rPr>
+            <w:rFonts w:ascii="Arial" w:hAnsi="Arial" w:cs="Arial"/>
+          </w:rPr>
+          <w:delText>our Kill Switch, aka Nicholas Safety Switch, in place.</w:delText>
+        </w:r>
+        <w:r>
+          <w:rPr>
+            <w:rFonts w:ascii="Arial" w:hAnsi="Arial" w:cs="Arial"/>
+          </w:rPr>
+          <w:delText xml:space="preserve"> </w:delText>
         </w:r>
       </w:del>
-      <w:ins w:id="11" w:author="Alan Hawse" w:date="2018-03-26T13:44:00Z">
-        <w:r>
-          <w:rPr>
-            <w:rFonts w:ascii="Arial" w:hAnsi="Arial" w:cs="Arial"/>
-          </w:rPr>
-          <w:t>we will integrate the kill switch into our main robot controller.</w:t>
+      <w:r>
+        <w:rPr>
+          <w:rFonts w:ascii="Arial" w:hAnsi="Arial" w:cs="Arial"/>
+        </w:rPr>
+        <w:t xml:space="preserve">In the next video </w:t>
+      </w:r>
+      <w:del w:id="35" w:author="Greg Landry" w:date="2018-03-27T13:44:00Z">
+        <w:r>
+          <w:rPr>
+            <w:rFonts w:ascii="Arial" w:hAnsi="Arial" w:cs="Arial"/>
+          </w:rPr>
+          <w:delText xml:space="preserve">I </w:delText>
+        </w:r>
+      </w:del>
+      <w:del w:id="36" w:author="Alan Hawse" w:date="2018-03-26T13:44:00Z">
+        <w:r>
+          <w:rPr>
+            <w:rFonts w:ascii="Arial" w:hAnsi="Arial" w:cs="Arial"/>
+          </w:rPr>
+          <w:delText>will walk through how to use the capacitive sensing interface on the PSoC 6 BLE Pioneer Kit to control the robotic arm with our CapSense technology</w:delText>
+        </w:r>
+      </w:del>
+      <w:ins w:id="37" w:author="Greg Landry" w:date="2018-03-27T13:44:00Z">
+        <w:r>
+          <w:rPr>
+            <w:rFonts w:ascii="Arial" w:hAnsi="Arial" w:cs="Arial"/>
+          </w:rPr>
+          <w:t>I</w:t>
+        </w:r>
+        <w:bookmarkStart w:id="38" w:name="_GoBack"/>
+        <w:bookmarkEnd w:id="38"/>
+        <w:r>
+          <w:rPr>
+            <w:rFonts w:ascii="Arial" w:hAnsi="Arial" w:cs="Arial"/>
+          </w:rPr>
+          <w:t xml:space="preserve"> </w:t>
+        </w:r>
+      </w:ins>
+      <w:del w:id="39" w:author="Alan Hawse" w:date="2018-03-26T13:44:00Z">
+        <w:r>
+          <w:rPr>
+            <w:rFonts w:ascii="Arial" w:hAnsi="Arial" w:cs="Arial"/>
+          </w:rPr>
+          <w:delText>.</w:delText>
+        </w:r>
+      </w:del>
+      <w:ins w:id="40" w:author="Alan Hawse" w:date="2018-03-26T13:44:00Z">
+        <w:del w:id="41" w:author="Greg Landry" w:date="2018-03-27T13:44:00Z">
+          <w:r>
+            <w:rPr>
+              <w:rFonts w:ascii="Arial" w:hAnsi="Arial" w:cs="Arial"/>
+            </w:rPr>
+            <w:delText xml:space="preserve">we </w:delText>
+          </w:r>
+        </w:del>
+        <w:r>
+          <w:rPr>
+            <w:rFonts w:ascii="Arial" w:hAnsi="Arial" w:cs="Arial"/>
+          </w:rPr>
+          <w:t>will integrate the kill switch into our main robot controller.</w:t>
         </w:r>
       </w:ins>
     </w:p>
@@ -755,8 +1037,8 @@
 </file>
 
 <file path=word/numbering.xml><?xml version="1.0" encoding="utf-8"?>
-<w:numbering xmlns:wpc="http://schemas.microsoft.com/office/word/2010/wordprocessingCanvas" xmlns:mo="http://schemas.microsoft.com/office/mac/office/2008/main" xmlns:mc="http://schemas.openxmlformats.org/markup-compatibility/2006" xmlns:mv="urn:schemas-microsoft-com:mac:vml" xmlns:o="urn:schemas-microsoft-com:office:office" xmlns:r="http://schemas.openxmlformats.org/officeDocument/2006/relationships" xmlns:m="http://schemas.openxmlformats.org/officeDocument/2006/math" xmlns:v="urn:schemas-microsoft-com:vml" xmlns:wp14="http://schemas.microsoft.com/office/word/2010/wordprocessingDrawing" xmlns:wp="http://schemas.openxmlformats.org/drawingml/2006/wordprocessingDrawing" xmlns:w10="urn:schemas-microsoft-com:office:word" xmlns:w="http://schemas.openxmlformats.org/wordprocessingml/2006/main" xmlns:w14="http://schemas.microsoft.com/office/word/2010/wordml" xmlns:w15="http://schemas.microsoft.com/office/word/2012/wordml" xmlns:wpg="http://schemas.microsoft.com/office/word/2010/wordprocessingGroup" xmlns:wpi="http://schemas.microsoft.com/office/word/2010/wordprocessingInk" xmlns:wne="http://schemas.microsoft.com/office/word/2006/wordml" xmlns:wps="http://schemas.microsoft.com/office/word/2010/wordprocessingShape" mc:Ignorable="w14 w15 wp14">
-  <w:abstractNum w:abstractNumId="0">
+<w:numbering xmlns:wpc="http://schemas.microsoft.com/office/word/2010/wordprocessingCanvas" xmlns:cx="http://schemas.microsoft.com/office/drawing/2014/chartex" xmlns:cx1="http://schemas.microsoft.com/office/drawing/2015/9/8/chartex" xmlns:cx2="http://schemas.microsoft.com/office/drawing/2015/10/21/chartex" xmlns:cx3="http://schemas.microsoft.com/office/drawing/2016/5/9/chartex" xmlns:cx4="http://schemas.microsoft.com/office/drawing/2016/5/10/chartex" xmlns:cx5="http://schemas.microsoft.com/office/drawing/2016/5/11/chartex" xmlns:cx6="http://schemas.microsoft.com/office/drawing/2016/5/12/chartex" xmlns:cx7="http://schemas.microsoft.com/office/drawing/2016/5/13/chartex" xmlns:cx8="http://schemas.microsoft.com/office/drawing/2016/5/14/chartex" xmlns:mc="http://schemas.openxmlformats.org/markup-compatibility/2006" xmlns:aink="http://schemas.microsoft.com/office/drawing/2016/ink" xmlns:am3d="http://schemas.microsoft.com/office/drawing/2017/model3d" xmlns:o="urn:schemas-microsoft-com:office:office" xmlns:r="http://schemas.openxmlformats.org/officeDocument/2006/relationships" xmlns:m="http://schemas.openxmlformats.org/officeDocument/2006/math" xmlns:v="urn:schemas-microsoft-com:vml" xmlns:wp14="http://schemas.microsoft.com/office/word/2010/wordprocessingDrawing" xmlns:wp="http://schemas.openxmlformats.org/drawingml/2006/wordprocessingDrawing" xmlns:w10="urn:schemas-microsoft-com:office:word" xmlns:w="http://schemas.openxmlformats.org/wordprocessingml/2006/main" xmlns:w14="http://schemas.microsoft.com/office/word/2010/wordml" xmlns:w15="http://schemas.microsoft.com/office/word/2012/wordml" xmlns:w16cid="http://schemas.microsoft.com/office/word/2016/wordml/cid" xmlns:w16se="http://schemas.microsoft.com/office/word/2015/wordml/symex" xmlns:wpg="http://schemas.microsoft.com/office/word/2010/wordprocessingGroup" xmlns:wpi="http://schemas.microsoft.com/office/word/2010/wordprocessingInk" xmlns:wne="http://schemas.microsoft.com/office/word/2006/wordml" xmlns:wps="http://schemas.microsoft.com/office/word/2010/wordprocessingShape" mc:Ignorable="w14 w15 w16se w16cid wp14">
+  <w:abstractNum w:abstractNumId="0" w15:restartNumberingAfterBreak="0">
     <w:nsid w:val="05EB3F5A"/>
     <w:multiLevelType w:val="hybridMultilevel"/>
     <w:tmpl w:val="F50EC004"/>
@@ -845,7 +1127,7 @@
       </w:pPr>
     </w:lvl>
   </w:abstractNum>
-  <w:abstractNum w:abstractNumId="1">
+  <w:abstractNum w:abstractNumId="1" w15:restartNumberingAfterBreak="0">
     <w:nsid w:val="08F13F33"/>
     <w:multiLevelType w:val="hybridMultilevel"/>
     <w:tmpl w:val="7B5C1BA0"/>
@@ -958,7 +1240,7 @@
       </w:rPr>
     </w:lvl>
   </w:abstractNum>
-  <w:abstractNum w:abstractNumId="2">
+  <w:abstractNum w:abstractNumId="2" w15:restartNumberingAfterBreak="0">
     <w:nsid w:val="0DD02367"/>
     <w:multiLevelType w:val="hybridMultilevel"/>
     <w:tmpl w:val="1DD49528"/>
@@ -1047,7 +1329,7 @@
       </w:pPr>
     </w:lvl>
   </w:abstractNum>
-  <w:abstractNum w:abstractNumId="3">
+  <w:abstractNum w:abstractNumId="3" w15:restartNumberingAfterBreak="0">
     <w:nsid w:val="62923EDB"/>
     <w:multiLevelType w:val="hybridMultilevel"/>
     <w:tmpl w:val="270092A6"/>
@@ -1176,15 +1458,18 @@
 </file>
 
 <file path=word/people.xml><?xml version="1.0" encoding="utf-8"?>
-<w15:people xmlns:wpc="http://schemas.microsoft.com/office/word/2010/wordprocessingCanvas" xmlns:mo="http://schemas.microsoft.com/office/mac/office/2008/main" xmlns:mc="http://schemas.openxmlformats.org/markup-compatibility/2006" xmlns:mv="urn:schemas-microsoft-com:mac:vml" xmlns:o="urn:schemas-microsoft-com:office:office" xmlns:r="http://schemas.openxmlformats.org/officeDocument/2006/relationships" xmlns:m="http://schemas.openxmlformats.org/officeDocument/2006/math" xmlns:v="urn:schemas-microsoft-com:vml" xmlns:wp14="http://schemas.microsoft.com/office/word/2010/wordprocessingDrawing" xmlns:wp="http://schemas.openxmlformats.org/drawingml/2006/wordprocessingDrawing" xmlns:w10="urn:schemas-microsoft-com:office:word" xmlns:w="http://schemas.openxmlformats.org/wordprocessingml/2006/main" xmlns:w14="http://schemas.microsoft.com/office/word/2010/wordml" xmlns:w15="http://schemas.microsoft.com/office/word/2012/wordml" xmlns:wpg="http://schemas.microsoft.com/office/word/2010/wordprocessingGroup" xmlns:wpi="http://schemas.microsoft.com/office/word/2010/wordprocessingInk" xmlns:wne="http://schemas.microsoft.com/office/word/2006/wordml" xmlns:wps="http://schemas.microsoft.com/office/word/2010/wordprocessingShape" mc:Ignorable="w14 w15 wp14">
+<w15:people xmlns:wpc="http://schemas.microsoft.com/office/word/2010/wordprocessingCanvas" xmlns:cx="http://schemas.microsoft.com/office/drawing/2014/chartex" xmlns:cx1="http://schemas.microsoft.com/office/drawing/2015/9/8/chartex" xmlns:cx2="http://schemas.microsoft.com/office/drawing/2015/10/21/chartex" xmlns:cx3="http://schemas.microsoft.com/office/drawing/2016/5/9/chartex" xmlns:cx4="http://schemas.microsoft.com/office/drawing/2016/5/10/chartex" xmlns:cx5="http://schemas.microsoft.com/office/drawing/2016/5/11/chartex" xmlns:cx6="http://schemas.microsoft.com/office/drawing/2016/5/12/chartex" xmlns:cx7="http://schemas.microsoft.com/office/drawing/2016/5/13/chartex" xmlns:cx8="http://schemas.microsoft.com/office/drawing/2016/5/14/chartex" xmlns:mc="http://schemas.openxmlformats.org/markup-compatibility/2006" xmlns:aink="http://schemas.microsoft.com/office/drawing/2016/ink" xmlns:am3d="http://schemas.microsoft.com/office/drawing/2017/model3d" xmlns:o="urn:schemas-microsoft-com:office:office" xmlns:r="http://schemas.openxmlformats.org/officeDocument/2006/relationships" xmlns:m="http://schemas.openxmlformats.org/officeDocument/2006/math" xmlns:v="urn:schemas-microsoft-com:vml" xmlns:wp14="http://schemas.microsoft.com/office/word/2010/wordprocessingDrawing" xmlns:wp="http://schemas.openxmlformats.org/drawingml/2006/wordprocessingDrawing" xmlns:w10="urn:schemas-microsoft-com:office:word" xmlns:w="http://schemas.openxmlformats.org/wordprocessingml/2006/main" xmlns:w14="http://schemas.microsoft.com/office/word/2010/wordml" xmlns:w15="http://schemas.microsoft.com/office/word/2012/wordml" xmlns:w16cid="http://schemas.microsoft.com/office/word/2016/wordml/cid" xmlns:w16se="http://schemas.microsoft.com/office/word/2015/wordml/symex" xmlns:wpg="http://schemas.microsoft.com/office/word/2010/wordprocessingGroup" xmlns:wpi="http://schemas.microsoft.com/office/word/2010/wordprocessingInk" xmlns:wne="http://schemas.microsoft.com/office/word/2006/wordml" xmlns:wps="http://schemas.microsoft.com/office/word/2010/wordprocessingShape" mc:Ignorable="w14 w15 w16se w16cid wp14">
   <w15:person w15:author="Alan Hawse">
     <w15:presenceInfo w15:providerId="None" w15:userId="Alan Hawse"/>
+  </w15:person>
+  <w15:person w15:author="Greg Landry">
+    <w15:presenceInfo w15:providerId="AD" w15:userId="S-1-12-1-1975327676-1325117367-1464604813-1524360591"/>
   </w15:person>
 </w15:people>
 </file>
 
 <file path=word/styles.xml><?xml version="1.0" encoding="utf-8"?>
-<w:styles xmlns:mc="http://schemas.openxmlformats.org/markup-compatibility/2006" xmlns:r="http://schemas.openxmlformats.org/officeDocument/2006/relationships" xmlns:w="http://schemas.openxmlformats.org/wordprocessingml/2006/main" xmlns:w14="http://schemas.microsoft.com/office/word/2010/wordml" xmlns:w15="http://schemas.microsoft.com/office/word/2012/wordml" mc:Ignorable="w14 w15">
+<w:styles xmlns:mc="http://schemas.openxmlformats.org/markup-compatibility/2006" xmlns:r="http://schemas.openxmlformats.org/officeDocument/2006/relationships" xmlns:w="http://schemas.openxmlformats.org/wordprocessingml/2006/main" xmlns:w14="http://schemas.microsoft.com/office/word/2010/wordml" xmlns:w15="http://schemas.microsoft.com/office/word/2012/wordml" xmlns:w16cid="http://schemas.microsoft.com/office/word/2016/wordml/cid" xmlns:w16se="http://schemas.microsoft.com/office/word/2015/wordml/symex" mc:Ignorable="w14 w15 w16se w16cid">
   <w:docDefaults>
     <w:rPrDefault>
       <w:rPr>
@@ -1196,7 +1481,7 @@
     </w:rPrDefault>
     <w:pPrDefault/>
   </w:docDefaults>
-  <w:latentStyles w:defLockedState="0" w:defUIPriority="99" w:defSemiHidden="0" w:defUnhideWhenUsed="0" w:defQFormat="0" w:count="382">
+  <w:latentStyles w:defLockedState="0" w:defUIPriority="99" w:defSemiHidden="0" w:defUnhideWhenUsed="0" w:defQFormat="0" w:count="375">
     <w:lsdException w:name="Normal" w:uiPriority="0" w:qFormat="1"/>
     <w:lsdException w:name="heading 1" w:uiPriority="9" w:qFormat="1"/>
     <w:lsdException w:name="heading 2" w:semiHidden="1" w:uiPriority="9" w:unhideWhenUsed="1" w:qFormat="1"/>
@@ -1353,15 +1638,6 @@
     <w:lsdException w:name="Balloon Text" w:semiHidden="1" w:unhideWhenUsed="1"/>
     <w:lsdException w:name="Table Grid" w:uiPriority="39"/>
     <w:lsdException w:name="Table Theme" w:semiHidden="1" w:unhideWhenUsed="1"/>
-    <w:lsdException w:name="Note Level 1" w:semiHidden="1" w:unhideWhenUsed="1"/>
-    <w:lsdException w:name="Note Level 2" w:semiHidden="1" w:unhideWhenUsed="1"/>
-    <w:lsdException w:name="Note Level 3" w:semiHidden="1" w:unhideWhenUsed="1"/>
-    <w:lsdException w:name="Note Level 4" w:semiHidden="1" w:unhideWhenUsed="1"/>
-    <w:lsdException w:name="Note Level 5" w:semiHidden="1" w:unhideWhenUsed="1"/>
-    <w:lsdException w:name="Note Level 6" w:semiHidden="1" w:unhideWhenUsed="1"/>
-    <w:lsdException w:name="Note Level 7" w:semiHidden="1" w:unhideWhenUsed="1"/>
-    <w:lsdException w:name="Note Level 8" w:semiHidden="1" w:unhideWhenUsed="1"/>
-    <w:lsdException w:name="Note Level 9" w:semiHidden="1" w:unhideWhenUsed="1"/>
     <w:lsdException w:name="Placeholder Text" w:semiHidden="1"/>
     <w:lsdException w:name="No Spacing" w:uiPriority="1" w:qFormat="1"/>
     <w:lsdException w:name="Light Shading" w:uiPriority="60"/>

</xml_diff>